<commit_message>
Update Android robot - introduction.docx
</commit_message>
<xml_diff>
--- a/versiongui/Android robot - introduction.docx
+++ b/versiongui/Android robot - introduction.docx
@@ -1,6 +1,6 @@
 
 <file path=word/document.xml><?xml version="1.0" encoding="utf-8"?>
-<w:document xmlns:wpc="http://schemas.microsoft.com/office/word/2010/wordprocessingCanvas" xmlns:cx="http://schemas.microsoft.com/office/drawing/2014/chartex" xmlns:cx1="http://schemas.microsoft.com/office/drawing/2015/9/8/chartex" xmlns:cx2="http://schemas.microsoft.com/office/drawing/2015/10/21/chartex" xmlns:cx3="http://schemas.microsoft.com/office/drawing/2016/5/9/chartex" xmlns:cx4="http://schemas.microsoft.com/office/drawing/2016/5/10/chartex" xmlns:cx5="http://schemas.microsoft.com/office/drawing/2016/5/11/chartex" xmlns:cx6="http://schemas.microsoft.com/office/drawing/2016/5/12/chartex" xmlns:cx7="http://schemas.microsoft.com/office/drawing/2016/5/13/chartex" xmlns:cx8="http://schemas.microsoft.com/office/drawing/2016/5/14/chartex" xmlns:mc="http://schemas.openxmlformats.org/markup-compatibility/2006" xmlns:aink="http://schemas.microsoft.com/office/drawing/2016/ink" xmlns:am3d="http://schemas.microsoft.com/office/drawing/2017/model3d" xmlns:o="urn:schemas-microsoft-com:office:office" xmlns:oel="http://schemas.microsoft.com/office/2019/extlst" xmlns:r="http://schemas.openxmlformats.org/officeDocument/2006/relationships" xmlns:m="http://schemas.openxmlformats.org/officeDocument/2006/math" xmlns:v="urn:schemas-microsoft-com:vml" xmlns:wp14="http://schemas.microsoft.com/office/word/2010/wordprocessingDrawing" xmlns:wp="http://schemas.openxmlformats.org/drawingml/2006/wordprocessingDrawing" xmlns:w10="urn:schemas-microsoft-com:office:word" xmlns:w="http://schemas.openxmlformats.org/wordprocessingml/2006/main" xmlns:w14="http://schemas.microsoft.com/office/word/2010/wordml" xmlns:w15="http://schemas.microsoft.com/office/word/2012/wordml" xmlns:w16cex="http://schemas.microsoft.com/office/word/2018/wordml/cex" xmlns:w16cid="http://schemas.microsoft.com/office/word/2016/wordml/cid" xmlns:w16="http://schemas.microsoft.com/office/word/2018/wordml" xmlns:w16sdtdh="http://schemas.microsoft.com/office/word/2020/wordml/sdtdatahash" xmlns:w16se="http://schemas.microsoft.com/office/word/2015/wordml/symex" xmlns:wpg="http://schemas.microsoft.com/office/word/2010/wordprocessingGroup" xmlns:wpi="http://schemas.microsoft.com/office/word/2010/wordprocessingInk" xmlns:wne="http://schemas.microsoft.com/office/word/2006/wordml" xmlns:wps="http://schemas.microsoft.com/office/word/2010/wordprocessingShape" mc:Ignorable="w14 w15 w16se w16cid w16 w16cex w16sdtdh wp14">
+<w:document xmlns:wpc="http://schemas.microsoft.com/office/word/2010/wordprocessingCanvas" xmlns:cx="http://schemas.microsoft.com/office/drawing/2014/chartex" xmlns:cx1="http://schemas.microsoft.com/office/drawing/2015/9/8/chartex" xmlns:cx2="http://schemas.microsoft.com/office/drawing/2015/10/21/chartex" xmlns:cx3="http://schemas.microsoft.com/office/drawing/2016/5/9/chartex" xmlns:cx4="http://schemas.microsoft.com/office/drawing/2016/5/10/chartex" xmlns:cx5="http://schemas.microsoft.com/office/drawing/2016/5/11/chartex" xmlns:cx6="http://schemas.microsoft.com/office/drawing/2016/5/12/chartex" xmlns:cx7="http://schemas.microsoft.com/office/drawing/2016/5/13/chartex" xmlns:cx8="http://schemas.microsoft.com/office/drawing/2016/5/14/chartex" xmlns:mc="http://schemas.openxmlformats.org/markup-compatibility/2006" xmlns:aink="http://schemas.microsoft.com/office/drawing/2016/ink" xmlns:am3d="http://schemas.microsoft.com/office/drawing/2017/model3d" xmlns:o="urn:schemas-microsoft-com:office:office" xmlns:oel="http://schemas.microsoft.com/office/2019/extlst" xmlns:r="http://schemas.openxmlformats.org/officeDocument/2006/relationships" xmlns:m="http://schemas.openxmlformats.org/officeDocument/2006/math" xmlns:v="urn:schemas-microsoft-com:vml" xmlns:wp14="http://schemas.microsoft.com/office/word/2010/wordprocessingDrawing" xmlns:wp="http://schemas.openxmlformats.org/drawingml/2006/wordprocessingDrawing" xmlns:w10="urn:schemas-microsoft-com:office:word" xmlns:w="http://schemas.openxmlformats.org/wordprocessingml/2006/main" xmlns:w14="http://schemas.microsoft.com/office/word/2010/wordml" xmlns:w15="http://schemas.microsoft.com/office/word/2012/wordml" xmlns:w16cex="http://schemas.microsoft.com/office/word/2018/wordml/cex" xmlns:w16cid="http://schemas.microsoft.com/office/word/2016/wordml/cid" xmlns:w16="http://schemas.microsoft.com/office/word/2018/wordml" xmlns:w16du="http://schemas.microsoft.com/office/word/2023/wordml/word16du" xmlns:w16sdtdh="http://schemas.microsoft.com/office/word/2020/wordml/sdtdatahash" xmlns:w16se="http://schemas.microsoft.com/office/word/2015/wordml/symex" xmlns:wpg="http://schemas.microsoft.com/office/word/2010/wordprocessingGroup" xmlns:wpi="http://schemas.microsoft.com/office/word/2010/wordprocessingInk" xmlns:wne="http://schemas.microsoft.com/office/word/2006/wordml" xmlns:wps="http://schemas.microsoft.com/office/word/2010/wordprocessingShape" mc:Ignorable="w14 w15 w16se w16cid w16 w16cex w16sdtdh wp14">
   <w:body>
     <w:p>
       <w:pPr>
@@ -75,6 +75,61 @@
     </w:p>
     <w:p>
       <w:r>
+        <w:rPr>
+          <w:noProof/>
+        </w:rPr>
+        <w:drawing>
+          <wp:inline distT="0" distB="0" distL="0" distR="0" wp14:anchorId="265E0BEA" wp14:editId="648EFEF9">
+            <wp:extent cx="4572000" cy="3429000"/>
+            <wp:effectExtent l="0" t="0" r="0" b="0"/>
+            <wp:docPr id="671458452" name="Video 1" descr="3D Printed Chess Robot using Android Phone">
+              <a:hlinkClick xmlns:a="http://schemas.openxmlformats.org/drawingml/2006/main" r:id="rId5"/>
+            </wp:docPr>
+            <wp:cNvGraphicFramePr>
+              <a:graphicFrameLocks xmlns:a="http://schemas.openxmlformats.org/drawingml/2006/main" noChangeAspect="1"/>
+            </wp:cNvGraphicFramePr>
+            <a:graphic xmlns:a="http://schemas.openxmlformats.org/drawingml/2006/main">
+              <a:graphicData uri="http://schemas.openxmlformats.org/drawingml/2006/picture">
+                <pic:pic xmlns:pic="http://schemas.openxmlformats.org/drawingml/2006/picture">
+                  <pic:nvPicPr>
+                    <pic:cNvPr id="671458452" name="Video 1" descr="3D Printed Chess Robot using Android Phone">
+                      <a:hlinkClick r:id="rId5"/>
+                    </pic:cNvPr>
+                    <pic:cNvPicPr/>
+                  </pic:nvPicPr>
+                  <pic:blipFill>
+                    <a:blip r:embed="rId6">
+                      <a:extLst>
+                        <a:ext uri="{28A0092B-C50C-407E-A947-70E740481C1C}">
+                          <a14:useLocalDpi xmlns:a14="http://schemas.microsoft.com/office/drawing/2010/main" val="0"/>
+                        </a:ext>
+                        <a:ext uri="{C809E66F-F1BF-436E-b5F7-EEA9579F0CBA}">
+                          <wp15:webVideoPr xmlns:wp15="http://schemas.microsoft.com/office/word/2012/wordprocessingDrawing" embeddedHtml="&lt;iframe width=&quot;200&quot; height=&quot;113&quot; src=&quot;https://www.youtube.com/embed/o8da2PFVK6E?feature=oembed&quot; frameborder=&quot;0&quot; allow=&quot;accelerometer; autoplay; clipboard-write; encrypted-media; gyroscope; picture-in-picture; web-share&quot; allowfullscreen=&quot;&quot; title=&quot;3D Printed Chess Robot using Android Phone&quot; sandbox=&quot;allow-scripts allow-same-origin allow-popups&quot;&gt;&lt;/iframe&gt;" h="113" w="200"/>
+                        </a:ext>
+                      </a:extLst>
+                    </a:blip>
+                    <a:stretch>
+                      <a:fillRect/>
+                    </a:stretch>
+                  </pic:blipFill>
+                  <pic:spPr>
+                    <a:xfrm>
+                      <a:off x="0" y="0"/>
+                      <a:ext cx="4572000" cy="3429000"/>
+                    </a:xfrm>
+                    <a:prstGeom prst="rect">
+                      <a:avLst/>
+                    </a:prstGeom>
+                  </pic:spPr>
+                </pic:pic>
+              </a:graphicData>
+            </a:graphic>
+          </wp:inline>
+        </w:drawing>
+      </w:r>
+    </w:p>
+    <w:p>
+      <w:r>
         <w:t>This chess robot can beat any human!</w:t>
       </w:r>
     </w:p>
@@ -82,7 +137,7 @@
       <w:r>
         <w:t xml:space="preserve">I previously made a similar </w:t>
       </w:r>
-      <w:hyperlink r:id="rId5" w:tgtFrame="_blank" w:history="1">
+      <w:hyperlink r:id="rId7" w:tgtFrame="_blank" w:history="1">
         <w:r>
           <w:rPr>
             <w:rStyle w:val="Hyperlink"/>
@@ -159,6 +214,7 @@
     </w:p>
     <w:p>
       <w:r>
+        <w:lastRenderedPageBreak/>
         <w:t>Wireless mouse and dongle (for chessboard calibration)</w:t>
       </w:r>
     </w:p>
@@ -210,7 +266,6 @@
     </w:p>
     <w:p>
       <w:r>
-        <w:lastRenderedPageBreak/>
         <w:t>The human, playing white, makes a move. This is detected by the visual recognition code on the phone. The robot then ponders and then makes its move.</w:t>
       </w:r>
     </w:p>
@@ -278,7 +333,7 @@
         </w:rPr>
         <w:t xml:space="preserve"> </w:t>
       </w:r>
-      <w:hyperlink r:id="rId6" w:tgtFrame="_blank" w:history="1">
+      <w:hyperlink r:id="rId8" w:tgtFrame="_blank" w:history="1">
         <w:r>
           <w:rPr>
             <w:rStyle w:val="Hyperlink"/>
@@ -299,7 +354,7 @@
         </w:rPr>
         <w:t xml:space="preserve">. Modifications for a longer arm are </w:t>
       </w:r>
-      <w:hyperlink r:id="rId7" w:tgtFrame="_blank" w:history="1">
+      <w:hyperlink r:id="rId9" w:tgtFrame="_blank" w:history="1">
         <w:r>
           <w:rPr>
             <w:rStyle w:val="Hyperlink"/>
@@ -342,7 +397,7 @@
         </w:rPr>
         <w:t xml:space="preserve">We built the </w:t>
       </w:r>
-      <w:hyperlink r:id="rId8" w:tgtFrame="_blank" w:history="1">
+      <w:hyperlink r:id="rId10" w:tgtFrame="_blank" w:history="1">
         <w:r>
           <w:rPr>
             <w:rStyle w:val="Hyperlink"/>
@@ -363,7 +418,7 @@
         </w:rPr>
         <w:t xml:space="preserve">, but the </w:t>
       </w:r>
-      <w:hyperlink r:id="rId9" w:tgtFrame="_blank" w:history="1">
+      <w:hyperlink r:id="rId11" w:tgtFrame="_blank" w:history="1">
         <w:r>
           <w:rPr>
             <w:rStyle w:val="Hyperlink"/>
@@ -426,7 +481,7 @@
         </w:rPr>
         <w:t xml:space="preserve"> gripper but we modified the files to have longer and thinner fingers, which makes it more suitable for picking up chess pieces. All the STL files for the gripper are </w:t>
       </w:r>
-      <w:hyperlink r:id="rId10" w:tgtFrame="_blank" w:history="1">
+      <w:hyperlink r:id="rId12" w:tgtFrame="_blank" w:history="1">
         <w:r>
           <w:rPr>
             <w:rStyle w:val="Hyperlink"/>
@@ -630,7 +685,7 @@
           <w:szCs w:val="22"/>
         </w:rPr>
       </w:pPr>
-      <w:hyperlink r:id="rId11" w:history="1">
+      <w:hyperlink r:id="rId13" w:history="1">
         <w:r>
           <w:rPr>
             <w:rStyle w:val="Hyperlink"/>
@@ -659,7 +714,6 @@
         <w:rPr>
           <w:noProof/>
         </w:rPr>
-        <w:lastRenderedPageBreak/>
         <w:drawing>
           <wp:inline distT="0" distB="0" distL="0" distR="0" wp14:anchorId="40AB7046" wp14:editId="3EBB252E">
             <wp:extent cx="5524500" cy="3048000"/>
@@ -676,7 +730,7 @@
                     <pic:cNvPicPr/>
                   </pic:nvPicPr>
                   <pic:blipFill>
-                    <a:blip r:embed="rId12">
+                    <a:blip r:embed="rId14">
                       <a:extLst>
                         <a:ext uri="{28A0092B-C50C-407E-A947-70E740481C1C}">
                           <a14:useLocalDpi xmlns:a14="http://schemas.microsoft.com/office/drawing/2010/main" val="0"/>
@@ -789,7 +843,7 @@
         </w:rPr>
         <w:t xml:space="preserve"> </w:t>
       </w:r>
-      <w:hyperlink r:id="rId13" w:history="1">
+      <w:hyperlink r:id="rId15" w:history="1">
         <w:r>
           <w:rPr>
             <w:rStyle w:val="Hyperlink"/>

</xml_diff>